<commit_message>
I hereby declare ad06 done.
</commit_message>
<xml_diff>
--- a/Notes/AD06_Heapsort and ADTs.docx
+++ b/Notes/AD06_Heapsort and ADTs.docx
@@ -91,7 +91,7 @@
           <w:noProof/>
         </w:rPr>
         <w:drawing>
-          <wp:anchor distT="0" distB="0" distL="114300" distR="114300" simplePos="0" relativeHeight="251658240" behindDoc="0" locked="0" layoutInCell="1" allowOverlap="1" wp14:anchorId="39365A38">
+          <wp:anchor distT="0" distB="0" distL="114300" distR="114300" simplePos="0" relativeHeight="251658240" behindDoc="0" locked="0" layoutInCell="1" allowOverlap="1" wp14:anchorId="14C180CC" wp14:editId="5E76DEE9">
             <wp:simplePos x="0" y="0"/>
             <wp:positionH relativeFrom="margin">
               <wp:posOffset>2712720</wp:posOffset>
@@ -255,7 +255,7 @@
           <w:noProof/>
         </w:rPr>
         <w:drawing>
-          <wp:anchor distT="0" distB="0" distL="114300" distR="114300" simplePos="0" relativeHeight="251659264" behindDoc="0" locked="0" layoutInCell="1" allowOverlap="1" wp14:anchorId="6DECB427">
+          <wp:anchor distT="0" distB="0" distL="114300" distR="114300" simplePos="0" relativeHeight="251659264" behindDoc="0" locked="0" layoutInCell="1" allowOverlap="1" wp14:anchorId="11527174" wp14:editId="22D73CB2">
             <wp:simplePos x="0" y="0"/>
             <wp:positionH relativeFrom="margin">
               <wp:align>right</wp:align>
@@ -438,7 +438,7 @@
           <w:noProof/>
         </w:rPr>
         <w:drawing>
-          <wp:anchor distT="0" distB="0" distL="114300" distR="114300" simplePos="0" relativeHeight="251660288" behindDoc="0" locked="0" layoutInCell="1" allowOverlap="1" wp14:anchorId="10A98C02">
+          <wp:anchor distT="0" distB="0" distL="114300" distR="114300" simplePos="0" relativeHeight="251660288" behindDoc="0" locked="0" layoutInCell="1" allowOverlap="1" wp14:anchorId="36402C11" wp14:editId="56E752E1">
             <wp:simplePos x="0" y="0"/>
             <wp:positionH relativeFrom="margin">
               <wp:align>right</wp:align>
@@ -518,27 +518,123 @@
     <w:p>
       <w:pPr>
         <w:rPr>
-          <w:lang w:val="en-US"/>
-        </w:rPr>
-      </w:pPr>
-      <w:r>
-        <w:rPr>
-          <w:lang w:val="en-US"/>
-        </w:rPr>
-        <w:t xml:space="preserve">The function to the right sorts a single node and it’s 2 children. Starts out by defining the indexes of left and right child, then checks if left child has bigger value then the parent, while also ensuring the index of the left child isn’t bigger than the size of the entire heap array, as that would mean it does not exist as a part of the overall heap. It then does the same for the right child, except it compares that to whichever was deemed the largest in the comparison between the left and the parent. If the parent was swapped, it </w:t>
-      </w:r>
-      <w:r>
-        <w:rPr>
-          <w:lang w:val="en-US"/>
+          <w:noProof/>
+          <w:lang w:val="en-US"/>
+        </w:rPr>
+      </w:pPr>
+      <w:r>
+        <w:rPr>
+          <w:lang w:val="en-US"/>
+        </w:rPr>
+        <w:t xml:space="preserve">The function to the right sorts a single node and it’s 2 children. Starts out by defining the indexes of left and right child, then checks if left child has bigger value then the parent, while also ensuring the index of the left child isn’t bigger than the size of the entire heap array, as that would mean it does not exist as a part of the overall heap. It then does the same for the right child, except it compares that to whichever was deemed the largest in the comparison between the left and the parent. If the parent was swapped, it then recursively runs the function on the former parent to see how it holds up with any new children it </w:t>
+      </w:r>
+      <w:r>
+        <w:rPr>
+          <w:noProof/>
         </w:rPr>
         <w:lastRenderedPageBreak/>
-        <w:t>then recursively runs the function on the former parent to see how it holds up with any new children it might have.</w:t>
-      </w:r>
+        <w:drawing>
+          <wp:anchor distT="0" distB="0" distL="114300" distR="114300" simplePos="0" relativeHeight="251661312" behindDoc="0" locked="0" layoutInCell="1" allowOverlap="1" wp14:anchorId="0F996D00" wp14:editId="2DDB4E02">
+            <wp:simplePos x="0" y="0"/>
+            <wp:positionH relativeFrom="margin">
+              <wp:align>right</wp:align>
+            </wp:positionH>
+            <wp:positionV relativeFrom="paragraph">
+              <wp:posOffset>0</wp:posOffset>
+            </wp:positionV>
+            <wp:extent cx="2313940" cy="799465"/>
+            <wp:effectExtent l="0" t="0" r="0" b="635"/>
+            <wp:wrapSquare wrapText="bothSides"/>
+            <wp:docPr id="4" name="Picture 4"/>
+            <wp:cNvGraphicFramePr>
+              <a:graphicFrameLocks xmlns:a="http://schemas.openxmlformats.org/drawingml/2006/main" noChangeAspect="1"/>
+            </wp:cNvGraphicFramePr>
+            <a:graphic xmlns:a="http://schemas.openxmlformats.org/drawingml/2006/main">
+              <a:graphicData uri="http://schemas.openxmlformats.org/drawingml/2006/picture">
+                <pic:pic xmlns:pic="http://schemas.openxmlformats.org/drawingml/2006/picture">
+                  <pic:nvPicPr>
+                    <pic:cNvPr id="1" name=""/>
+                    <pic:cNvPicPr/>
+                  </pic:nvPicPr>
+                  <pic:blipFill>
+                    <a:blip r:embed="rId9">
+                      <a:extLst>
+                        <a:ext uri="{28A0092B-C50C-407E-A947-70E740481C1C}">
+                          <a14:useLocalDpi xmlns:a14="http://schemas.microsoft.com/office/drawing/2010/main" val="0"/>
+                        </a:ext>
+                      </a:extLst>
+                    </a:blip>
+                    <a:stretch>
+                      <a:fillRect/>
+                    </a:stretch>
+                  </pic:blipFill>
+                  <pic:spPr>
+                    <a:xfrm>
+                      <a:off x="0" y="0"/>
+                      <a:ext cx="2313940" cy="799465"/>
+                    </a:xfrm>
+                    <a:prstGeom prst="rect">
+                      <a:avLst/>
+                    </a:prstGeom>
+                  </pic:spPr>
+                </pic:pic>
+              </a:graphicData>
+            </a:graphic>
+            <wp14:sizeRelH relativeFrom="page">
+              <wp14:pctWidth>0</wp14:pctWidth>
+            </wp14:sizeRelH>
+            <wp14:sizeRelV relativeFrom="page">
+              <wp14:pctHeight>0</wp14:pctHeight>
+            </wp14:sizeRelV>
+          </wp:anchor>
+        </w:drawing>
+      </w:r>
+      <w:r>
+        <w:rPr>
+          <w:lang w:val="en-US"/>
+        </w:rPr>
+        <w:t>might have.</w:t>
+      </w:r>
+      <w:r>
+        <w:rPr>
+          <w:noProof/>
+          <w:lang w:val="en-US"/>
+        </w:rPr>
+        <w:t xml:space="preserve"> </w:t>
+      </w:r>
+      <w:r>
+        <w:rPr>
+          <w:noProof/>
+          <w:lang w:val="en-US"/>
+        </w:rPr>
+        <w:t xml:space="preserve"> In general, you are going to want to use the buld-max/min-heap function shown to the right when you want to do the </w:t>
+      </w:r>
+      <w:r>
+        <w:rPr>
+          <w:noProof/>
+          <w:lang w:val="en-US"/>
+        </w:rPr>
+        <w:t>build the actual heap tree.</w:t>
+      </w:r>
+    </w:p>
+    <w:p>
+      <w:pPr>
+        <w:rPr>
+          <w:lang w:val="en-US"/>
+        </w:rPr>
+      </w:pPr>
+    </w:p>
+    <w:p>
+      <w:pPr>
+        <w:rPr>
+          <w:lang w:val="en-US"/>
+        </w:rPr>
+      </w:pPr>
       <w:bookmarkStart w:id="0" w:name="_GoBack"/>
       <w:bookmarkEnd w:id="0"/>
     </w:p>
     <w:sectPr>
-      <w:headerReference w:type="default" r:id="rId9"/>
+      <w:headerReference w:type="default" r:id="rId10"/>
       <w:pgSz w:w="11906" w:h="16838"/>
       <w:pgMar w:top="1701" w:right="1134" w:bottom="1701" w:left="1134" w:header="708" w:footer="708" w:gutter="0"/>
       <w:cols w:space="708"/>

</xml_diff>